<commit_message>
feat(student1): Task 028 - Weather conditions service #104
</commit_message>
<xml_diff>
--- a/reports/Student #1/01 - Requirements - Student #1.docx
+++ b/reports/Student #1/01 - Requirements - Student #1.docx
@@ -5562,7 +5562,13 @@
         </w:sdtPr>
         <w:sdtContent>
           <w:r>
-            <w:t xml:space="preserve">    </w:t>
+            <w:t xml:space="preserve"> </w:t>
+          </w:r>
+          <w:r>
+            <w:t>X</w:t>
+          </w:r>
+          <w:r>
+            <w:t xml:space="preserve"> </w:t>
           </w:r>
         </w:sdtContent>
       </w:sdt>
@@ -10249,6 +10255,7 @@
     <w:rsid w:val="008B1087"/>
     <w:rsid w:val="0093034B"/>
     <w:rsid w:val="00953D97"/>
+    <w:rsid w:val="009F0858"/>
     <w:rsid w:val="00A222AC"/>
     <w:rsid w:val="00A47EDD"/>
     <w:rsid w:val="00AD2A82"/>
@@ -10268,6 +10275,7 @@
     <w:rsid w:val="00D75370"/>
     <w:rsid w:val="00DA7CCF"/>
     <w:rsid w:val="00E25325"/>
+    <w:rsid w:val="00E5631F"/>
     <w:rsid w:val="00E64FA8"/>
     <w:rsid w:val="00F22BBC"/>
     <w:rsid w:val="00F972FE"/>

</xml_diff>

<commit_message>
feat(student1): requirements done by student1
</commit_message>
<xml_diff>
--- a/reports/Student #1/01 - Requirements - Student #1.docx
+++ b/reports/Student #1/01 - Requirements - Student #1.docx
@@ -3416,7 +3416,13 @@
         </w:sdtPr>
         <w:sdtContent>
           <w:r>
-            <w:t xml:space="preserve">    </w:t>
+            <w:t xml:space="preserve"> </w:t>
+          </w:r>
+          <w:r>
+            <w:t>X</w:t>
+          </w:r>
+          <w:r>
+            <w:t xml:space="preserve">   </w:t>
           </w:r>
         </w:sdtContent>
       </w:sdt>
@@ -10269,6 +10275,7 @@
   </w:compat>
   <w:rsids>
     <w:rsidRoot w:val="002707DD"/>
+    <w:rsid w:val="000741C1"/>
     <w:rsid w:val="0013644E"/>
     <w:rsid w:val="001773D9"/>
     <w:rsid w:val="001942D6"/>
@@ -10302,6 +10309,7 @@
     <w:rsid w:val="00953D97"/>
     <w:rsid w:val="009F0858"/>
     <w:rsid w:val="00A222AC"/>
+    <w:rsid w:val="00A405BF"/>
     <w:rsid w:val="00A47EDD"/>
     <w:rsid w:val="00AD2A82"/>
     <w:rsid w:val="00AD7444"/>

</xml_diff>